<commit_message>
just harian, memulai kasir dan sales
</commit_message>
<xml_diff>
--- a/Job Desc/Jobdecsc - Design Grafis.docx
+++ b/Job Desc/Jobdecsc - Design Grafis.docx
@@ -23,14 +23,6 @@
           <w:sz w:val="28"/>
           <w:highlight w:val="yellow"/>
         </w:rPr>
-        <w:t xml:space="preserve"> </w:t>
-      </w:r>
-      <w:r>
-        <w:rPr>
-          <w:rFonts w:ascii="Times New Roman" w:hAnsi="Times New Roman" w:cs="Times New Roman"/>
-          <w:sz w:val="28"/>
-          <w:highlight w:val="yellow"/>
-        </w:rPr>
         <w:t>Design Grafis</w:t>
       </w:r>
     </w:p>
@@ -93,6 +85,8 @@
         </w:rPr>
         <w:t>Setting Undangan Cetak</w:t>
       </w:r>
+      <w:bookmarkStart w:id="0" w:name="_GoBack"/>
+      <w:bookmarkEnd w:id="0"/>
     </w:p>
     <w:p>
       <w:pPr>
@@ -168,12 +162,6 @@
         </w:rPr>
         <w:t>Tokopedia</w:t>
       </w:r>
-      <w:r>
-        <w:rPr>
-          <w:rFonts w:ascii="Times New Roman" w:hAnsi="Times New Roman" w:cs="Times New Roman"/>
-        </w:rPr>
-        <w:t xml:space="preserve"> </w:t>
-      </w:r>
     </w:p>
     <w:p>
       <w:pPr>
@@ -586,8 +574,6 @@
         </w:rPr>
         <w:t>Pekerja Cerdas</w:t>
       </w:r>
-      <w:bookmarkStart w:id="0" w:name="_GoBack"/>
-      <w:bookmarkEnd w:id="0"/>
     </w:p>
     <w:sectPr>
       <w:pgSz w:w="12191" w:h="18711" w:code="9"/>
@@ -1039,6 +1025,7 @@
   <w:style w:type="paragraph" w:default="1" w:styleId="Normal">
     <w:name w:val="Normal"/>
     <w:qFormat/>
+    <w:rsid w:val="00FA5FA3"/>
   </w:style>
   <w:style w:type="character" w:default="1" w:styleId="DefaultParagraphFont">
     <w:name w:val="Default Paragraph Font"/>

</xml_diff>